<commit_message>
rebuild packages dw_fct_orders + generated more data
</commit_message>
<xml_diff>
--- a/Modul_2/lab11/lab11.docx
+++ b/Modul_2/lab11/lab11.docx
@@ -351,18 +351,10 @@
           <w:lang w:eastAsia="ru-RU"/>
         </w:rPr>
         <w:drawing>
-          <wp:anchor distT="0" distB="0" distL="114300" distR="114300" simplePos="0" relativeHeight="251659264" behindDoc="0" locked="0" layoutInCell="1" allowOverlap="1" wp14:anchorId="63F4DB7D" wp14:editId="439534A9">
-            <wp:simplePos x="1082040" y="3436620"/>
-            <wp:positionH relativeFrom="column">
-              <wp:align>left</wp:align>
-            </wp:positionH>
-            <wp:positionV relativeFrom="paragraph">
-              <wp:align>top</wp:align>
-            </wp:positionV>
-            <wp:extent cx="5128260" cy="1841350"/>
-            <wp:effectExtent l="0" t="0" r="0" b="6985"/>
-            <wp:wrapSquare wrapText="bothSides"/>
-            <wp:docPr id="2" name="Рисунок 2"/>
+          <wp:inline distT="0" distB="0" distL="0" distR="0" wp14:anchorId="320CE41F" wp14:editId="32B36630">
+            <wp:extent cx="3398520" cy="2627632"/>
+            <wp:effectExtent l="0" t="0" r="0" b="1270"/>
+            <wp:docPr id="3" name="Рисунок 3"/>
             <wp:cNvGraphicFramePr>
               <a:graphicFrameLocks xmlns:a="http://schemas.openxmlformats.org/drawingml/2006/main" noChangeAspect="1"/>
             </wp:cNvGraphicFramePr>
@@ -374,13 +366,7 @@
                     <pic:cNvPicPr/>
                   </pic:nvPicPr>
                   <pic:blipFill>
-                    <a:blip r:embed="rId5">
-                      <a:extLst>
-                        <a:ext uri="{28A0092B-C50C-407E-A947-70E740481C1C}">
-                          <a14:useLocalDpi xmlns:a14="http://schemas.microsoft.com/office/drawing/2010/main" val="0"/>
-                        </a:ext>
-                      </a:extLst>
-                    </a:blip>
+                    <a:blip r:embed="rId5"/>
                     <a:stretch>
                       <a:fillRect/>
                     </a:stretch>
@@ -388,241 +374,7 @@
                   <pic:spPr>
                     <a:xfrm>
                       <a:off x="0" y="0"/>
-                      <a:ext cx="5128260" cy="1841350"/>
-                    </a:xfrm>
-                    <a:prstGeom prst="rect">
-                      <a:avLst/>
-                    </a:prstGeom>
-                  </pic:spPr>
-                </pic:pic>
-              </a:graphicData>
-            </a:graphic>
-          </wp:anchor>
-        </w:drawing>
-      </w:r>
-    </w:p>
-    <w:p>
-      <w:pPr>
-        <w:rPr>
-          <w:lang w:val="en-US"/>
-        </w:rPr>
-      </w:pPr>
-    </w:p>
-    <w:p>
-      <w:pPr>
-        <w:rPr>
-          <w:lang w:val="en-US"/>
-        </w:rPr>
-      </w:pPr>
-    </w:p>
-    <w:p>
-      <w:pPr>
-        <w:rPr>
-          <w:lang w:val="en-US"/>
-        </w:rPr>
-      </w:pPr>
-    </w:p>
-    <w:p>
-      <w:pPr>
-        <w:rPr>
-          <w:lang w:val="en-US"/>
-        </w:rPr>
-      </w:pPr>
-    </w:p>
-    <w:p>
-      <w:r>
-        <w:t xml:space="preserve">Чтобы </w:t>
-      </w:r>
-      <w:r>
-        <w:rPr>
-          <w:lang w:val="en-US"/>
-        </w:rPr>
-        <w:t>SAL</w:t>
-      </w:r>
-      <w:r>
-        <w:t xml:space="preserve">-уровень привнес какую-то дополнительную информацию, я </w:t>
-      </w:r>
-      <w:r>
-        <w:t xml:space="preserve">также </w:t>
-      </w:r>
-      <w:r>
-        <w:t xml:space="preserve">добавлял дополнительные поля на основе математических вычислений из существующих полей. </w:t>
-      </w:r>
-      <w:proofErr w:type="gramStart"/>
-      <w:r>
-        <w:t>Например</w:t>
-      </w:r>
-      <w:proofErr w:type="gramEnd"/>
-      <w:r>
-        <w:t>: «окупаемость» = 1-(расходы/доходы), «Затраты на сотрудника» = зарплата + премия. Также добавлял группировки и агрегирующие функции, чтобы результирующие данные могли быть реально применимы в бизнесе.</w:t>
-      </w:r>
-    </w:p>
-    <w:p>
-      <w:pPr>
-        <w:pStyle w:val="a5"/>
-        <w:shd w:val="clear" w:color="auto" w:fill="FFFFFF"/>
-        <w:rPr>
-          <w:color w:val="222222"/>
-          <w:lang w:val="en-US"/>
-        </w:rPr>
-      </w:pPr>
-      <w:r>
-        <w:rPr>
-          <w:color w:val="222222"/>
-          <w:lang w:val="en-US"/>
-        </w:rPr>
-        <w:t xml:space="preserve">Load SCD </w:t>
-      </w:r>
-      <w:proofErr w:type="spellStart"/>
-      <w:r>
-        <w:rPr>
-          <w:color w:val="222222"/>
-          <w:lang w:val="en-US"/>
-        </w:rPr>
-        <w:t>Dimention</w:t>
-      </w:r>
-      <w:proofErr w:type="spellEnd"/>
-      <w:r>
-        <w:rPr>
-          <w:color w:val="222222"/>
-          <w:lang w:val="en-US"/>
-        </w:rPr>
-        <w:t>:</w:t>
-      </w:r>
-    </w:p>
-    <w:p>
-      <w:pPr>
-        <w:pStyle w:val="a5"/>
-        <w:shd w:val="clear" w:color="auto" w:fill="FFFFFF"/>
-        <w:rPr>
-          <w:color w:val="222222"/>
-          <w:lang w:val="en-US"/>
-        </w:rPr>
-      </w:pPr>
-      <w:r>
-        <w:rPr>
-          <w:color w:val="222222"/>
-        </w:rPr>
-        <w:t>В</w:t>
-      </w:r>
-      <w:r>
-        <w:rPr>
-          <w:color w:val="222222"/>
-          <w:lang w:val="en-US"/>
-        </w:rPr>
-        <w:t xml:space="preserve"> </w:t>
-      </w:r>
-      <w:r>
-        <w:rPr>
-          <w:color w:val="222222"/>
-        </w:rPr>
-        <w:t>моей</w:t>
-      </w:r>
-      <w:r>
-        <w:rPr>
-          <w:color w:val="222222"/>
-          <w:lang w:val="en-US"/>
-        </w:rPr>
-        <w:t xml:space="preserve"> </w:t>
-      </w:r>
-      <w:r>
-        <w:rPr>
-          <w:color w:val="222222"/>
-        </w:rPr>
-        <w:t>схеме</w:t>
-      </w:r>
-      <w:r>
-        <w:rPr>
-          <w:color w:val="222222"/>
-          <w:lang w:val="en-US"/>
-        </w:rPr>
-        <w:t xml:space="preserve"> </w:t>
-      </w:r>
-      <w:proofErr w:type="spellStart"/>
-      <w:r>
-        <w:rPr>
-          <w:color w:val="222222"/>
-          <w:lang w:val="en-US"/>
-        </w:rPr>
-        <w:t>dimention</w:t>
-      </w:r>
-      <w:proofErr w:type="spellEnd"/>
-      <w:r>
-        <w:rPr>
-          <w:color w:val="222222"/>
-          <w:lang w:val="en-US"/>
-        </w:rPr>
-        <w:t xml:space="preserve"> employees </w:t>
-      </w:r>
-      <w:r>
-        <w:rPr>
-          <w:color w:val="222222"/>
-        </w:rPr>
-        <w:t>относится</w:t>
-      </w:r>
-      <w:r>
-        <w:rPr>
-          <w:color w:val="222222"/>
-          <w:lang w:val="en-US"/>
-        </w:rPr>
-        <w:t xml:space="preserve"> </w:t>
-      </w:r>
-      <w:r>
-        <w:rPr>
-          <w:color w:val="222222"/>
-        </w:rPr>
-        <w:t>к</w:t>
-      </w:r>
-      <w:r>
-        <w:rPr>
-          <w:color w:val="222222"/>
-          <w:lang w:val="en-US"/>
-        </w:rPr>
-        <w:t xml:space="preserve"> SCD-3</w:t>
-      </w:r>
-    </w:p>
-    <w:p>
-      <w:pPr>
-        <w:rPr>
-          <w:lang w:val="en-US"/>
-        </w:rPr>
-      </w:pPr>
-      <w:r>
-        <w:rPr>
-          <w:noProof/>
-          <w:lang w:eastAsia="ru-RU"/>
-        </w:rPr>
-        <w:drawing>
-          <wp:inline distT="0" distB="0" distL="0" distR="0" wp14:anchorId="4E120099" wp14:editId="23ADD92E">
-            <wp:extent cx="4455319" cy="2766060"/>
-            <wp:effectExtent l="0" t="0" r="2540" b="0"/>
-            <wp:docPr id="24" name="Рисунок 24"/>
-            <wp:cNvGraphicFramePr>
-              <a:graphicFrameLocks xmlns:a="http://schemas.openxmlformats.org/drawingml/2006/main" noChangeAspect="1"/>
-            </wp:cNvGraphicFramePr>
-            <a:graphic xmlns:a="http://schemas.openxmlformats.org/drawingml/2006/main">
-              <a:graphicData uri="http://schemas.openxmlformats.org/drawingml/2006/picture">
-                <pic:pic xmlns:pic="http://schemas.openxmlformats.org/drawingml/2006/picture">
-                  <pic:nvPicPr>
-                    <pic:cNvPr id="4" name="employees_compare.png"/>
-                    <pic:cNvPicPr/>
-                  </pic:nvPicPr>
-                  <pic:blipFill>
-                    <a:blip r:embed="rId6" cstate="print">
-                      <a:extLst>
-                        <a:ext uri="{28A0092B-C50C-407E-A947-70E740481C1C}">
-                          <a14:useLocalDpi xmlns:a14="http://schemas.microsoft.com/office/drawing/2010/main" val="0"/>
-                        </a:ext>
-                      </a:extLst>
-                    </a:blip>
-                    <a:stretch>
-                      <a:fillRect/>
-                    </a:stretch>
-                  </pic:blipFill>
-                  <pic:spPr>
-                    <a:xfrm>
-                      <a:off x="0" y="0"/>
-                      <a:ext cx="4483278" cy="2783418"/>
+                      <a:ext cx="3406750" cy="2633995"/>
                     </a:xfrm>
                     <a:prstGeom prst="rect">
                       <a:avLst/>
@@ -636,37 +388,88 @@
       </w:r>
     </w:p>
     <w:p>
+      <w:r>
+        <w:t xml:space="preserve">Таблица с </w:t>
+      </w:r>
+      <w:proofErr w:type="spellStart"/>
+      <w:r>
+        <w:t>портициями</w:t>
+      </w:r>
+      <w:proofErr w:type="spellEnd"/>
+      <w:r>
+        <w:t xml:space="preserve"> на </w:t>
+      </w:r>
+      <w:r>
+        <w:rPr>
+          <w:lang w:val="en-US"/>
+        </w:rPr>
+        <w:t>SAL</w:t>
+      </w:r>
+      <w:r>
+        <w:t>-уровне:</w:t>
+      </w:r>
+    </w:p>
+    <w:p>
+      <w:r>
+        <w:pict>
+          <v:shapetype id="_x0000_t75" coordsize="21600,21600" o:spt="75" o:preferrelative="t" path="m@4@5l@4@11@9@11@9@5xe" filled="f" stroked="f">
+            <v:stroke joinstyle="miter"/>
+            <v:formulas>
+              <v:f eqn="if lineDrawn pixelLineWidth 0"/>
+              <v:f eqn="sum @0 1 0"/>
+              <v:f eqn="sum 0 0 @1"/>
+              <v:f eqn="prod @2 1 2"/>
+              <v:f eqn="prod @3 21600 pixelWidth"/>
+              <v:f eqn="prod @3 21600 pixelHeight"/>
+              <v:f eqn="sum @0 0 1"/>
+              <v:f eqn="prod @6 1 2"/>
+              <v:f eqn="prod @7 21600 pixelWidth"/>
+              <v:f eqn="sum @8 21600 0"/>
+              <v:f eqn="prod @7 21600 pixelHeight"/>
+              <v:f eqn="sum @10 21600 0"/>
+            </v:formulas>
+            <v:path o:extrusionok="f" gradientshapeok="t" o:connecttype="rect"/>
+            <o:lock v:ext="edit" aspectratio="t"/>
+          </v:shapetype>
+          <v:shape id="_x0000_i1025" type="#_x0000_t75" style="width:262.8pt;height:294.6pt">
+            <v:imagedata r:id="rId6" o:title="SAL_FCT_ORDERS_WITH_PARTITIONS"/>
+          </v:shape>
+        </w:pict>
+      </w:r>
+    </w:p>
+    <w:p>
       <w:pPr>
-        <w:pStyle w:val="a5"/>
-        <w:shd w:val="clear" w:color="auto" w:fill="FFFFFF"/>
-        <w:rPr>
-          <w:color w:val="222222"/>
+        <w:rPr>
+          <w:lang w:val="en-US"/>
         </w:rPr>
       </w:pPr>
       <w:r>
-        <w:rPr>
-          <w:color w:val="222222"/>
+        <w:t xml:space="preserve">Использование </w:t>
+      </w:r>
+      <w:r>
+        <w:rPr>
+          <w:lang w:val="en-US"/>
+        </w:rPr>
+        <w:t>MERGE:</w:t>
+      </w:r>
+    </w:p>
+    <w:p>
+      <w:pPr>
+        <w:rPr>
+          <w:lang w:val="en-US"/>
+        </w:rPr>
+      </w:pPr>
+      <w:r>
+        <w:rPr>
+          <w:noProof/>
+          <w:lang w:eastAsia="ru-RU"/>
         </w:rPr>
         <w:lastRenderedPageBreak/>
-        <w:t>Результат переноса:</w:t>
-      </w:r>
-    </w:p>
-    <w:p>
-      <w:pPr>
-        <w:rPr>
-          <w:lang w:val="en-US"/>
-        </w:rPr>
-      </w:pPr>
-      <w:r>
-        <w:rPr>
-          <w:noProof/>
-          <w:lang w:eastAsia="ru-RU"/>
-        </w:rPr>
         <w:drawing>
-          <wp:inline distT="0" distB="0" distL="0" distR="0" wp14:anchorId="5F718D41" wp14:editId="2244E4C3">
-            <wp:extent cx="4259580" cy="2554837"/>
-            <wp:effectExtent l="0" t="0" r="7620" b="0"/>
-            <wp:docPr id="5" name="Рисунок 5"/>
+          <wp:inline distT="0" distB="0" distL="0" distR="0">
+            <wp:extent cx="5940425" cy="2049970"/>
+            <wp:effectExtent l="0" t="0" r="3175" b="7620"/>
+            <wp:docPr id="12" name="Рисунок 12" descr="E:\Git_repositories\DataMola_Labs\Modul_2\lab11\Screenshots\MERGE PARTITIONS.png"/>
             <wp:cNvGraphicFramePr>
               <a:graphicFrameLocks xmlns:a="http://schemas.openxmlformats.org/drawingml/2006/main" noChangeAspect="1"/>
             </wp:cNvGraphicFramePr>
@@ -674,17 +477,160 @@
               <a:graphicData uri="http://schemas.openxmlformats.org/drawingml/2006/picture">
                 <pic:pic xmlns:pic="http://schemas.openxmlformats.org/drawingml/2006/picture">
                   <pic:nvPicPr>
-                    <pic:cNvPr id="5" name="v_sal_employees.png"/>
-                    <pic:cNvPicPr/>
+                    <pic:cNvPr id="0" name="Picture 4" descr="E:\Git_repositories\DataMola_Labs\Modul_2\lab11\Screenshots\MERGE PARTITIONS.png"/>
+                    <pic:cNvPicPr>
+                      <a:picLocks noChangeAspect="1" noChangeArrowheads="1"/>
+                    </pic:cNvPicPr>
                   </pic:nvPicPr>
                   <pic:blipFill>
-                    <a:blip r:embed="rId7" cstate="print">
+                    <a:blip r:embed="rId7">
                       <a:extLst>
                         <a:ext uri="{28A0092B-C50C-407E-A947-70E740481C1C}">
                           <a14:useLocalDpi xmlns:a14="http://schemas.microsoft.com/office/drawing/2010/main" val="0"/>
                         </a:ext>
                       </a:extLst>
                     </a:blip>
+                    <a:srcRect/>
+                    <a:stretch>
+                      <a:fillRect/>
+                    </a:stretch>
+                  </pic:blipFill>
+                  <pic:spPr bwMode="auto">
+                    <a:xfrm>
+                      <a:off x="0" y="0"/>
+                      <a:ext cx="5940425" cy="2049970"/>
+                    </a:xfrm>
+                    <a:prstGeom prst="rect">
+                      <a:avLst/>
+                    </a:prstGeom>
+                    <a:noFill/>
+                    <a:ln>
+                      <a:noFill/>
+                    </a:ln>
+                  </pic:spPr>
+                </pic:pic>
+              </a:graphicData>
+            </a:graphic>
+          </wp:inline>
+        </w:drawing>
+      </w:r>
+    </w:p>
+    <w:p>
+      <w:r>
+        <w:t xml:space="preserve">Проверка работы </w:t>
+      </w:r>
+      <w:r>
+        <w:rPr>
+          <w:lang w:val="en-US"/>
+        </w:rPr>
+        <w:t>MERGE</w:t>
+      </w:r>
+      <w:r>
+        <w:t>:</w:t>
+      </w:r>
+    </w:p>
+    <w:p>
+      <w:r>
+        <w:rPr>
+          <w:noProof/>
+          <w:lang w:eastAsia="ru-RU"/>
+        </w:rPr>
+        <w:drawing>
+          <wp:inline distT="0" distB="0" distL="0" distR="0">
+            <wp:extent cx="4853940" cy="1948931"/>
+            <wp:effectExtent l="0" t="0" r="3810" b="0"/>
+            <wp:docPr id="13" name="Рисунок 13" descr="E:\Git_repositories\DataMola_Labs\Modul_2\lab11\Screenshots\CHECK_MERGE.png"/>
+            <wp:cNvGraphicFramePr>
+              <a:graphicFrameLocks xmlns:a="http://schemas.openxmlformats.org/drawingml/2006/main" noChangeAspect="1"/>
+            </wp:cNvGraphicFramePr>
+            <a:graphic xmlns:a="http://schemas.openxmlformats.org/drawingml/2006/main">
+              <a:graphicData uri="http://schemas.openxmlformats.org/drawingml/2006/picture">
+                <pic:pic xmlns:pic="http://schemas.openxmlformats.org/drawingml/2006/picture">
+                  <pic:nvPicPr>
+                    <pic:cNvPr id="0" name="Picture 5" descr="E:\Git_repositories\DataMola_Labs\Modul_2\lab11\Screenshots\CHECK_MERGE.png"/>
+                    <pic:cNvPicPr>
+                      <a:picLocks noChangeAspect="1" noChangeArrowheads="1"/>
+                    </pic:cNvPicPr>
+                  </pic:nvPicPr>
+                  <pic:blipFill>
+                    <a:blip r:embed="rId8">
+                      <a:extLst>
+                        <a:ext uri="{28A0092B-C50C-407E-A947-70E740481C1C}">
+                          <a14:useLocalDpi xmlns:a14="http://schemas.microsoft.com/office/drawing/2010/main" val="0"/>
+                        </a:ext>
+                      </a:extLst>
+                    </a:blip>
+                    <a:srcRect/>
+                    <a:stretch>
+                      <a:fillRect/>
+                    </a:stretch>
+                  </pic:blipFill>
+                  <pic:spPr bwMode="auto">
+                    <a:xfrm>
+                      <a:off x="0" y="0"/>
+                      <a:ext cx="4862609" cy="1952412"/>
+                    </a:xfrm>
+                    <a:prstGeom prst="rect">
+                      <a:avLst/>
+                    </a:prstGeom>
+                    <a:noFill/>
+                    <a:ln>
+                      <a:noFill/>
+                    </a:ln>
+                  </pic:spPr>
+                </pic:pic>
+              </a:graphicData>
+            </a:graphic>
+          </wp:inline>
+        </w:drawing>
+      </w:r>
+    </w:p>
+    <w:p>
+      <w:r>
+        <w:t xml:space="preserve">Создание таблицы для </w:t>
+      </w:r>
+      <w:r>
+        <w:rPr>
+          <w:lang w:val="en-US"/>
+        </w:rPr>
+        <w:t>Exchange</w:t>
+      </w:r>
+      <w:r>
+        <w:t xml:space="preserve"> </w:t>
+      </w:r>
+      <w:r>
+        <w:rPr>
+          <w:lang w:val="en-US"/>
+        </w:rPr>
+        <w:t>partition</w:t>
+      </w:r>
+      <w:r>
+        <w:t>:</w:t>
+      </w:r>
+    </w:p>
+    <w:p>
+      <w:r>
+        <w:rPr>
+          <w:noProof/>
+          <w:lang w:eastAsia="ru-RU"/>
+        </w:rPr>
+        <w:drawing>
+          <wp:inline distT="0" distB="0" distL="0" distR="0" wp14:anchorId="65F1CE28" wp14:editId="3CB90C1F">
+            <wp:extent cx="3848100" cy="1666756"/>
+            <wp:effectExtent l="0" t="0" r="0" b="0"/>
+            <wp:docPr id="21" name="Рисунок 21"/>
+            <wp:cNvGraphicFramePr>
+              <a:graphicFrameLocks xmlns:a="http://schemas.openxmlformats.org/drawingml/2006/main" noChangeAspect="1"/>
+            </wp:cNvGraphicFramePr>
+            <a:graphic xmlns:a="http://schemas.openxmlformats.org/drawingml/2006/main">
+              <a:graphicData uri="http://schemas.openxmlformats.org/drawingml/2006/picture">
+                <pic:pic xmlns:pic="http://schemas.openxmlformats.org/drawingml/2006/picture">
+                  <pic:nvPicPr>
+                    <pic:cNvPr id="1" name=""/>
+                    <pic:cNvPicPr/>
+                  </pic:nvPicPr>
+                  <pic:blipFill>
+                    <a:blip r:embed="rId9"/>
                     <a:stretch>
                       <a:fillRect/>
                     </a:stretch>
@@ -692,7 +638,7 @@
                   <pic:spPr>
                     <a:xfrm>
                       <a:off x="0" y="0"/>
-                      <a:ext cx="4276564" cy="2565024"/>
+                      <a:ext cx="3869384" cy="1675975"/>
                     </a:xfrm>
                     <a:prstGeom prst="rect">
                       <a:avLst/>
@@ -704,8 +650,225 @@
           </wp:inline>
         </w:drawing>
       </w:r>
-    </w:p>
-    <w:p>
+      <w:r>
+        <w:t xml:space="preserve"> </w:t>
+      </w:r>
+    </w:p>
+    <w:p>
+      <w:r>
+        <w:rPr>
+          <w:lang w:val="en-US"/>
+        </w:rPr>
+        <w:t>Exchange</w:t>
+      </w:r>
+      <w:r>
+        <w:t xml:space="preserve"> </w:t>
+      </w:r>
+      <w:r>
+        <w:rPr>
+          <w:lang w:val="en-US"/>
+        </w:rPr>
+        <w:t>partition</w:t>
+      </w:r>
+      <w:r>
+        <w:t>:</w:t>
+      </w:r>
+    </w:p>
+    <w:p>
+      <w:r>
+        <w:rPr>
+          <w:noProof/>
+          <w:lang w:eastAsia="ru-RU"/>
+        </w:rPr>
+        <w:drawing>
+          <wp:inline distT="0" distB="0" distL="0" distR="0">
+            <wp:extent cx="4419600" cy="1871533"/>
+            <wp:effectExtent l="0" t="0" r="0" b="0"/>
+            <wp:docPr id="14" name="Рисунок 14" descr="E:\Git_repositories\DataMola_Labs\Modul_2\lab11\Screenshots\EXCHANGE_PARTITION.png"/>
+            <wp:cNvGraphicFramePr>
+              <a:graphicFrameLocks xmlns:a="http://schemas.openxmlformats.org/drawingml/2006/main" noChangeAspect="1"/>
+            </wp:cNvGraphicFramePr>
+            <a:graphic xmlns:a="http://schemas.openxmlformats.org/drawingml/2006/main">
+              <a:graphicData uri="http://schemas.openxmlformats.org/drawingml/2006/picture">
+                <pic:pic xmlns:pic="http://schemas.openxmlformats.org/drawingml/2006/picture">
+                  <pic:nvPicPr>
+                    <pic:cNvPr id="0" name="Picture 6" descr="E:\Git_repositories\DataMola_Labs\Modul_2\lab11\Screenshots\EXCHANGE_PARTITION.png"/>
+                    <pic:cNvPicPr>
+                      <a:picLocks noChangeAspect="1" noChangeArrowheads="1"/>
+                    </pic:cNvPicPr>
+                  </pic:nvPicPr>
+                  <pic:blipFill>
+                    <a:blip r:embed="rId10">
+                      <a:extLst>
+                        <a:ext uri="{28A0092B-C50C-407E-A947-70E740481C1C}">
+                          <a14:useLocalDpi xmlns:a14="http://schemas.microsoft.com/office/drawing/2010/main" val="0"/>
+                        </a:ext>
+                      </a:extLst>
+                    </a:blip>
+                    <a:srcRect/>
+                    <a:stretch>
+                      <a:fillRect/>
+                    </a:stretch>
+                  </pic:blipFill>
+                  <pic:spPr bwMode="auto">
+                    <a:xfrm>
+                      <a:off x="0" y="0"/>
+                      <a:ext cx="4427108" cy="1874712"/>
+                    </a:xfrm>
+                    <a:prstGeom prst="rect">
+                      <a:avLst/>
+                    </a:prstGeom>
+                    <a:noFill/>
+                    <a:ln>
+                      <a:noFill/>
+                    </a:ln>
+                  </pic:spPr>
+                </pic:pic>
+              </a:graphicData>
+            </a:graphic>
+          </wp:inline>
+        </w:drawing>
+      </w:r>
+    </w:p>
+    <w:p>
+      <w:pPr>
+        <w:rPr>
+          <w:lang w:val="en-US"/>
+        </w:rPr>
+      </w:pPr>
+      <w:r>
+        <w:lastRenderedPageBreak/>
+        <w:t xml:space="preserve">Проверка работы </w:t>
+      </w:r>
+      <w:r>
+        <w:rPr>
+          <w:lang w:val="en-US"/>
+        </w:rPr>
+        <w:t>exchange partition:</w:t>
+      </w:r>
+    </w:p>
+    <w:p>
+      <w:pPr>
+        <w:rPr>
+          <w:lang w:val="en-US"/>
+        </w:rPr>
+      </w:pPr>
+      <w:r>
+        <w:rPr>
+          <w:noProof/>
+          <w:lang w:eastAsia="ru-RU"/>
+        </w:rPr>
+        <w:drawing>
+          <wp:inline distT="0" distB="0" distL="0" distR="0">
+            <wp:extent cx="5410200" cy="1791727"/>
+            <wp:effectExtent l="0" t="0" r="0" b="0"/>
+            <wp:docPr id="15" name="Рисунок 15" descr="E:\Git_repositories\DataMola_Labs\Modul_2\lab11\Screenshots\CHECK_EXCHANGE.png"/>
+            <wp:cNvGraphicFramePr>
+              <a:graphicFrameLocks xmlns:a="http://schemas.openxmlformats.org/drawingml/2006/main" noChangeAspect="1"/>
+            </wp:cNvGraphicFramePr>
+            <a:graphic xmlns:a="http://schemas.openxmlformats.org/drawingml/2006/main">
+              <a:graphicData uri="http://schemas.openxmlformats.org/drawingml/2006/picture">
+                <pic:pic xmlns:pic="http://schemas.openxmlformats.org/drawingml/2006/picture">
+                  <pic:nvPicPr>
+                    <pic:cNvPr id="0" name="Picture 7" descr="E:\Git_repositories\DataMola_Labs\Modul_2\lab11\Screenshots\CHECK_EXCHANGE.png"/>
+                    <pic:cNvPicPr>
+                      <a:picLocks noChangeAspect="1" noChangeArrowheads="1"/>
+                    </pic:cNvPicPr>
+                  </pic:nvPicPr>
+                  <pic:blipFill>
+                    <a:blip r:embed="rId11">
+                      <a:extLst>
+                        <a:ext uri="{28A0092B-C50C-407E-A947-70E740481C1C}">
+                          <a14:useLocalDpi xmlns:a14="http://schemas.microsoft.com/office/drawing/2010/main" val="0"/>
+                        </a:ext>
+                      </a:extLst>
+                    </a:blip>
+                    <a:srcRect/>
+                    <a:stretch>
+                      <a:fillRect/>
+                    </a:stretch>
+                  </pic:blipFill>
+                  <pic:spPr bwMode="auto">
+                    <a:xfrm>
+                      <a:off x="0" y="0"/>
+                      <a:ext cx="5415926" cy="1793623"/>
+                    </a:xfrm>
+                    <a:prstGeom prst="rect">
+                      <a:avLst/>
+                    </a:prstGeom>
+                    <a:noFill/>
+                    <a:ln>
+                      <a:noFill/>
+                    </a:ln>
+                  </pic:spPr>
+                </pic:pic>
+              </a:graphicData>
+            </a:graphic>
+          </wp:inline>
+        </w:drawing>
+      </w:r>
+    </w:p>
+    <w:p>
+      <w:r>
+        <w:t>Вывод таблицы после всех манипуляций:</w:t>
+      </w:r>
+    </w:p>
+    <w:p>
+      <w:r>
+        <w:rPr>
+          <w:noProof/>
+          <w:lang w:eastAsia="ru-RU"/>
+        </w:rPr>
+        <w:drawing>
+          <wp:inline distT="0" distB="0" distL="0" distR="0" wp14:anchorId="5B048FD8" wp14:editId="663F0420">
+            <wp:extent cx="5940425" cy="1946910"/>
+            <wp:effectExtent l="0" t="0" r="3175" b="0"/>
+            <wp:docPr id="27" name="Рисунок 27"/>
+            <wp:cNvGraphicFramePr>
+              <a:graphicFrameLocks xmlns:a="http://schemas.openxmlformats.org/drawingml/2006/main" noChangeAspect="1"/>
+            </wp:cNvGraphicFramePr>
+            <a:graphic xmlns:a="http://schemas.openxmlformats.org/drawingml/2006/main">
+              <a:graphicData uri="http://schemas.openxmlformats.org/drawingml/2006/picture">
+                <pic:pic xmlns:pic="http://schemas.openxmlformats.org/drawingml/2006/picture">
+                  <pic:nvPicPr>
+                    <pic:cNvPr id="1" name=""/>
+                    <pic:cNvPicPr/>
+                  </pic:nvPicPr>
+                  <pic:blipFill>
+                    <a:blip r:embed="rId12"/>
+                    <a:stretch>
+                      <a:fillRect/>
+                    </a:stretch>
+                  </pic:blipFill>
+                  <pic:spPr>
+                    <a:xfrm>
+                      <a:off x="0" y="0"/>
+                      <a:ext cx="5940425" cy="1946910"/>
+                    </a:xfrm>
+                    <a:prstGeom prst="rect">
+                      <a:avLst/>
+                    </a:prstGeom>
+                  </pic:spPr>
+                </pic:pic>
+              </a:graphicData>
+            </a:graphic>
+          </wp:inline>
+        </w:drawing>
+      </w:r>
+      <w:bookmarkStart w:id="2" w:name="_GoBack"/>
+      <w:bookmarkEnd w:id="2"/>
+    </w:p>
+    <w:p>
+      <w:r>
+        <w:t>----------------------------------------------------------------------------------------------------</w:t>
+      </w:r>
+    </w:p>
+    <w:p>
+      <w:pPr>
+        <w:rPr>
+          <w:lang w:val="en-US"/>
+        </w:rPr>
+      </w:pPr>
       <w:r>
         <w:t xml:space="preserve">Перенос </w:t>
       </w:r>
@@ -716,24 +879,9 @@
         <w:t>dim</w:t>
       </w:r>
       <w:r>
-        <w:t xml:space="preserve"> </w:t>
-      </w:r>
-      <w:r>
-        <w:t>целиком (как на</w:t>
-      </w:r>
-      <w:r>
-        <w:t xml:space="preserve"> </w:t>
-      </w:r>
-      <w:r>
-        <w:rPr>
-          <w:lang w:val="en-US"/>
-        </w:rPr>
-        <w:t>DW</w:t>
-      </w:r>
-      <w:r>
-        <w:t>)</w:t>
-      </w:r>
-      <w:r>
+        <w:rPr>
+          <w:lang w:val="en-US"/>
+        </w:rPr>
         <w:t>:</w:t>
       </w:r>
     </w:p>
@@ -759,7 +907,7 @@
                     <pic:cNvPicPr/>
                   </pic:nvPicPr>
                   <pic:blipFill>
-                    <a:blip r:embed="rId8">
+                    <a:blip r:embed="rId13">
                       <a:extLst>
                         <a:ext uri="{28A0092B-C50C-407E-A947-70E740481C1C}">
                           <a14:useLocalDpi xmlns:a14="http://schemas.microsoft.com/office/drawing/2010/main" val="0"/>
@@ -808,7 +956,7 @@
                     <pic:cNvPicPr/>
                   </pic:nvPicPr>
                   <pic:blipFill>
-                    <a:blip r:embed="rId9">
+                    <a:blip r:embed="rId14">
                       <a:extLst>
                         <a:ext uri="{28A0092B-C50C-407E-A947-70E740481C1C}">
                           <a14:useLocalDpi xmlns:a14="http://schemas.microsoft.com/office/drawing/2010/main" val="0"/>
@@ -836,228 +984,28 @@
       </w:r>
     </w:p>
     <w:p>
-      <w:pPr>
-        <w:pStyle w:val="a5"/>
-        <w:shd w:val="clear" w:color="auto" w:fill="FFFFFF"/>
-        <w:rPr>
-          <w:color w:val="222222"/>
-        </w:rPr>
-      </w:pPr>
+      <w:r>
+        <w:t xml:space="preserve">Перенос </w:t>
+      </w:r>
       <w:proofErr w:type="spellStart"/>
       <w:r>
         <w:rPr>
-          <w:color w:val="222222"/>
-        </w:rPr>
-        <w:t>Load</w:t>
+          <w:lang w:val="en-US"/>
+        </w:rPr>
+        <w:t>fct</w:t>
       </w:r>
       <w:proofErr w:type="spellEnd"/>
       <w:r>
-        <w:rPr>
-          <w:color w:val="222222"/>
-        </w:rPr>
-        <w:t xml:space="preserve"> </w:t>
-      </w:r>
-      <w:proofErr w:type="spellStart"/>
-      <w:r>
-        <w:rPr>
-          <w:color w:val="222222"/>
-        </w:rPr>
-        <w:t>FCT_table</w:t>
-      </w:r>
-      <w:proofErr w:type="spellEnd"/>
-      <w:r>
-        <w:rPr>
-          <w:color w:val="222222"/>
-        </w:rPr>
         <w:t>:</w:t>
       </w:r>
     </w:p>
     <w:p>
-      <w:pPr>
-        <w:rPr>
-          <w:lang w:val="en-US"/>
-        </w:rPr>
-      </w:pPr>
       <w:r>
         <w:rPr>
           <w:noProof/>
           <w:lang w:eastAsia="ru-RU"/>
         </w:rPr>
-        <w:drawing>
-          <wp:inline distT="0" distB="0" distL="0" distR="0" wp14:anchorId="4808C0C4" wp14:editId="12D7F453">
-            <wp:extent cx="5449687" cy="2080260"/>
-            <wp:effectExtent l="0" t="0" r="0" b="0"/>
-            <wp:docPr id="6" name="Рисунок 6"/>
-            <wp:cNvGraphicFramePr>
-              <a:graphicFrameLocks xmlns:a="http://schemas.openxmlformats.org/drawingml/2006/main" noChangeAspect="1"/>
-            </wp:cNvGraphicFramePr>
-            <a:graphic xmlns:a="http://schemas.openxmlformats.org/drawingml/2006/main">
-              <a:graphicData uri="http://schemas.openxmlformats.org/drawingml/2006/picture">
-                <pic:pic xmlns:pic="http://schemas.openxmlformats.org/drawingml/2006/picture">
-                  <pic:nvPicPr>
-                    <pic:cNvPr id="6" name="v_sal_orders.png"/>
-                    <pic:cNvPicPr/>
-                  </pic:nvPicPr>
-                  <pic:blipFill>
-                    <a:blip r:embed="rId10">
-                      <a:extLst>
-                        <a:ext uri="{28A0092B-C50C-407E-A947-70E740481C1C}">
-                          <a14:useLocalDpi xmlns:a14="http://schemas.microsoft.com/office/drawing/2010/main" val="0"/>
-                        </a:ext>
-                      </a:extLst>
-                    </a:blip>
-                    <a:stretch>
-                      <a:fillRect/>
-                    </a:stretch>
-                  </pic:blipFill>
-                  <pic:spPr>
-                    <a:xfrm>
-                      <a:off x="0" y="0"/>
-                      <a:ext cx="5455497" cy="2082478"/>
-                    </a:xfrm>
-                    <a:prstGeom prst="rect">
-                      <a:avLst/>
-                    </a:prstGeom>
-                  </pic:spPr>
-                </pic:pic>
-              </a:graphicData>
-            </a:graphic>
-          </wp:inline>
-        </w:drawing>
-      </w:r>
-    </w:p>
-    <w:p>
-      <w:pPr>
-        <w:pStyle w:val="a5"/>
-        <w:shd w:val="clear" w:color="auto" w:fill="FFFFFF"/>
-        <w:rPr>
-          <w:color w:val="222222"/>
-        </w:rPr>
-      </w:pPr>
-      <w:proofErr w:type="spellStart"/>
-      <w:r>
-        <w:rPr>
-          <w:color w:val="222222"/>
-        </w:rPr>
         <w:lastRenderedPageBreak/>
-        <w:t>Load</w:t>
-      </w:r>
-      <w:proofErr w:type="spellEnd"/>
-      <w:r>
-        <w:rPr>
-          <w:color w:val="222222"/>
-        </w:rPr>
-        <w:t xml:space="preserve"> </w:t>
-      </w:r>
-      <w:proofErr w:type="spellStart"/>
-      <w:r>
-        <w:rPr>
-          <w:color w:val="222222"/>
-        </w:rPr>
-        <w:t>fct</w:t>
-      </w:r>
-      <w:proofErr w:type="spellEnd"/>
-      <w:r>
-        <w:rPr>
-          <w:color w:val="222222"/>
-        </w:rPr>
-        <w:t>:</w:t>
-      </w:r>
-    </w:p>
-    <w:p>
-      <w:pPr>
-        <w:rPr>
-          <w:lang w:val="en-US"/>
-        </w:rPr>
-      </w:pPr>
-      <w:r>
-        <w:rPr>
-          <w:noProof/>
-          <w:lang w:eastAsia="ru-RU"/>
-        </w:rPr>
-        <w:drawing>
-          <wp:inline distT="0" distB="0" distL="0" distR="0" wp14:anchorId="01C4D4D2" wp14:editId="77252665">
-            <wp:extent cx="5593080" cy="2687429"/>
-            <wp:effectExtent l="0" t="0" r="7620" b="0"/>
-            <wp:docPr id="7" name="Рисунок 7"/>
-            <wp:cNvGraphicFramePr>
-              <a:graphicFrameLocks xmlns:a="http://schemas.openxmlformats.org/drawingml/2006/main" noChangeAspect="1"/>
-            </wp:cNvGraphicFramePr>
-            <a:graphic xmlns:a="http://schemas.openxmlformats.org/drawingml/2006/main">
-              <a:graphicData uri="http://schemas.openxmlformats.org/drawingml/2006/picture">
-                <pic:pic xmlns:pic="http://schemas.openxmlformats.org/drawingml/2006/picture">
-                  <pic:nvPicPr>
-                    <pic:cNvPr id="7" name="v_sal_payback.png"/>
-                    <pic:cNvPicPr/>
-                  </pic:nvPicPr>
-                  <pic:blipFill>
-                    <a:blip r:embed="rId11">
-                      <a:extLst>
-                        <a:ext uri="{28A0092B-C50C-407E-A947-70E740481C1C}">
-                          <a14:useLocalDpi xmlns:a14="http://schemas.microsoft.com/office/drawing/2010/main" val="0"/>
-                        </a:ext>
-                      </a:extLst>
-                    </a:blip>
-                    <a:stretch>
-                      <a:fillRect/>
-                    </a:stretch>
-                  </pic:blipFill>
-                  <pic:spPr>
-                    <a:xfrm>
-                      <a:off x="0" y="0"/>
-                      <a:ext cx="5633303" cy="2706756"/>
-                    </a:xfrm>
-                    <a:prstGeom prst="rect">
-                      <a:avLst/>
-                    </a:prstGeom>
-                  </pic:spPr>
-                </pic:pic>
-              </a:graphicData>
-            </a:graphic>
-          </wp:inline>
-        </w:drawing>
-      </w:r>
-    </w:p>
-    <w:p>
-      <w:r>
-        <w:t xml:space="preserve">Перенос </w:t>
-      </w:r>
-      <w:proofErr w:type="spellStart"/>
-      <w:r>
-        <w:rPr>
-          <w:lang w:val="en-US"/>
-        </w:rPr>
-        <w:t>fct</w:t>
-      </w:r>
-      <w:proofErr w:type="spellEnd"/>
-      <w:r>
-        <w:t xml:space="preserve"> </w:t>
-      </w:r>
-      <w:r>
-        <w:t xml:space="preserve">целиком </w:t>
-      </w:r>
-      <w:r>
-        <w:t>(</w:t>
-      </w:r>
-      <w:r>
-        <w:t xml:space="preserve">как на </w:t>
-      </w:r>
-      <w:r>
-        <w:rPr>
-          <w:lang w:val="en-US"/>
-        </w:rPr>
-        <w:t>DW</w:t>
-      </w:r>
-      <w:r>
-        <w:t>):</w:t>
-      </w:r>
-    </w:p>
-    <w:p>
-      <w:r>
-        <w:rPr>
-          <w:noProof/>
-          <w:lang w:eastAsia="ru-RU"/>
-        </w:rPr>
         <w:drawing>
           <wp:inline distT="0" distB="0" distL="0" distR="0">
             <wp:extent cx="4846320" cy="468585"/>
@@ -1074,7 +1022,7 @@
                     <pic:cNvPicPr/>
                   </pic:nvPicPr>
                   <pic:blipFill>
-                    <a:blip r:embed="rId12">
+                    <a:blip r:embed="rId15">
                       <a:extLst>
                         <a:ext uri="{28A0092B-C50C-407E-A947-70E740481C1C}">
                           <a14:useLocalDpi xmlns:a14="http://schemas.microsoft.com/office/drawing/2010/main" val="0"/>
@@ -1123,7 +1071,7 @@
                     <pic:cNvPicPr/>
                   </pic:nvPicPr>
                   <pic:blipFill>
-                    <a:blip r:embed="rId13">
+                    <a:blip r:embed="rId16">
                       <a:extLst>
                         <a:ext uri="{28A0092B-C50C-407E-A947-70E740481C1C}">
                           <a14:useLocalDpi xmlns:a14="http://schemas.microsoft.com/office/drawing/2010/main" val="0"/>
@@ -1232,7 +1180,7 @@
                     <pic:cNvPicPr/>
                   </pic:nvPicPr>
                   <pic:blipFill>
-                    <a:blip r:embed="rId14">
+                    <a:blip r:embed="rId17">
                       <a:extLst>
                         <a:ext uri="{28A0092B-C50C-407E-A947-70E740481C1C}">
                           <a14:useLocalDpi xmlns:a14="http://schemas.microsoft.com/office/drawing/2010/main" val="0"/>
@@ -1271,7 +1219,6 @@
         <w:rPr>
           <w:color w:val="222222"/>
         </w:rPr>
-        <w:lastRenderedPageBreak/>
         <w:t>Результат переноса:</w:t>
       </w:r>
     </w:p>
@@ -1297,7 +1244,7 @@
                     <pic:cNvPicPr/>
                   </pic:nvPicPr>
                   <pic:blipFill>
-                    <a:blip r:embed="rId15">
+                    <a:blip r:embed="rId18">
                       <a:extLst>
                         <a:ext uri="{28A0092B-C50C-407E-A947-70E740481C1C}">
                           <a14:useLocalDpi xmlns:a14="http://schemas.microsoft.com/office/drawing/2010/main" val="0"/>
@@ -1331,12 +1278,13 @@
           <w:lang w:val="en-US"/>
         </w:rPr>
       </w:pPr>
-      <w:bookmarkStart w:id="2" w:name="_Toc322007591"/>
-      <w:bookmarkStart w:id="3" w:name="_Toc47001805"/>
-      <w:r>
-        <w:rPr>
-          <w:lang w:val="en-US"/>
-        </w:rPr>
+      <w:bookmarkStart w:id="3" w:name="_Toc322007591"/>
+      <w:bookmarkStart w:id="4" w:name="_Toc47001805"/>
+      <w:r>
+        <w:rPr>
+          <w:lang w:val="en-US"/>
+        </w:rPr>
+        <w:lastRenderedPageBreak/>
         <w:t xml:space="preserve">3.1. </w:t>
       </w:r>
       <w:r>
@@ -1345,8 +1293,8 @@
         </w:rPr>
         <w:t>Task 02: Prepare Report Layout</w:t>
       </w:r>
-      <w:bookmarkEnd w:id="2"/>
       <w:bookmarkEnd w:id="3"/>
+      <w:bookmarkEnd w:id="4"/>
       <w:r>
         <w:rPr>
           <w:lang w:val="en-US"/>
@@ -1376,7 +1324,7 @@
                     <pic:cNvPicPr/>
                   </pic:nvPicPr>
                   <pic:blipFill>
-                    <a:blip r:embed="rId16"/>
+                    <a:blip r:embed="rId19"/>
                     <a:stretch>
                       <a:fillRect/>
                     </a:stretch>
@@ -1438,7 +1386,7 @@
                     <pic:cNvPicPr/>
                   </pic:nvPicPr>
                   <pic:blipFill>
-                    <a:blip r:embed="rId17">
+                    <a:blip r:embed="rId20">
                       <a:extLst>
                         <a:ext uri="{28A0092B-C50C-407E-A947-70E740481C1C}">
                           <a14:useLocalDpi xmlns:a14="http://schemas.microsoft.com/office/drawing/2010/main" val="0"/>
@@ -1488,7 +1436,6 @@
           <w:noProof/>
           <w:lang w:eastAsia="ru-RU"/>
         </w:rPr>
-        <w:lastRenderedPageBreak/>
         <w:drawing>
           <wp:inline distT="0" distB="0" distL="0" distR="0">
             <wp:extent cx="5940425" cy="2378075"/>
@@ -1505,7 +1452,7 @@
                     <pic:cNvPicPr/>
                   </pic:nvPicPr>
                   <pic:blipFill>
-                    <a:blip r:embed="rId18" cstate="print">
+                    <a:blip r:embed="rId21" cstate="print">
                       <a:extLst>
                         <a:ext uri="{28A0092B-C50C-407E-A947-70E740481C1C}">
                           <a14:useLocalDpi xmlns:a14="http://schemas.microsoft.com/office/drawing/2010/main" val="0"/>
@@ -1569,6 +1516,7 @@
     </w:p>
     <w:p>
       <w:r>
+        <w:lastRenderedPageBreak/>
         <w:t xml:space="preserve">(в </w:t>
       </w:r>
       <w:r>
@@ -1638,7 +1586,7 @@
                     <pic:cNvPicPr/>
                   </pic:nvPicPr>
                   <pic:blipFill>
-                    <a:blip r:embed="rId19">
+                    <a:blip r:embed="rId22">
                       <a:extLst>
                         <a:ext uri="{28A0092B-C50C-407E-A947-70E740481C1C}">
                           <a14:useLocalDpi xmlns:a14="http://schemas.microsoft.com/office/drawing/2010/main" val="0"/>
@@ -1715,7 +1663,7 @@
                     <pic:cNvPicPr/>
                   </pic:nvPicPr>
                   <pic:blipFill>
-                    <a:blip r:embed="rId20"/>
+                    <a:blip r:embed="rId23"/>
                     <a:stretch>
                       <a:fillRect/>
                     </a:stretch>
@@ -1761,8 +1709,8 @@
             <w:pPr>
               <w:pStyle w:val="a3"/>
             </w:pPr>
-            <w:bookmarkStart w:id="4" w:name="_Toc322007592"/>
-            <w:bookmarkStart w:id="5" w:name="_Toc47001806"/>
+            <w:bookmarkStart w:id="5" w:name="_Toc322007592"/>
+            <w:bookmarkStart w:id="6" w:name="_Toc47001806"/>
             <w:r>
               <w:t>№</w:t>
             </w:r>
@@ -1862,7 +1810,6 @@
               <w:pStyle w:val="a3"/>
             </w:pPr>
             <w:r>
-              <w:lastRenderedPageBreak/>
               <w:t>1</w:t>
             </w:r>
           </w:p>
@@ -1919,7 +1866,7 @@
                           <pic:cNvPicPr/>
                         </pic:nvPicPr>
                         <pic:blipFill>
-                          <a:blip r:embed="rId21">
+                          <a:blip r:embed="rId24">
                             <a:extLst>
                               <a:ext uri="{28A0092B-C50C-407E-A947-70E740481C1C}">
                                 <a14:useLocalDpi xmlns:a14="http://schemas.microsoft.com/office/drawing/2010/main" val="0"/>
@@ -1980,6 +1927,7 @@
               <w:pStyle w:val="a3"/>
             </w:pPr>
             <w:r>
+              <w:lastRenderedPageBreak/>
               <w:t>2</w:t>
             </w:r>
           </w:p>
@@ -2036,7 +1984,7 @@
                           <pic:cNvPicPr/>
                         </pic:nvPicPr>
                         <pic:blipFill>
-                          <a:blip r:embed="rId22" cstate="print">
+                          <a:blip r:embed="rId25" cstate="print">
                             <a:extLst>
                               <a:ext uri="{28A0092B-C50C-407E-A947-70E740481C1C}">
                                 <a14:useLocalDpi xmlns:a14="http://schemas.microsoft.com/office/drawing/2010/main" val="0"/>
@@ -2153,7 +2101,7 @@
                           <pic:cNvPicPr/>
                         </pic:nvPicPr>
                         <pic:blipFill>
-                          <a:blip r:embed="rId23" cstate="print">
+                          <a:blip r:embed="rId26" cstate="print">
                             <a:extLst>
                               <a:ext uri="{28A0092B-C50C-407E-A947-70E740481C1C}">
                                 <a14:useLocalDpi xmlns:a14="http://schemas.microsoft.com/office/drawing/2010/main" val="0"/>
@@ -2210,8 +2158,8 @@
         </w:tc>
       </w:tr>
     </w:tbl>
-    <w:bookmarkEnd w:id="4"/>
     <w:bookmarkEnd w:id="5"/>
+    <w:bookmarkEnd w:id="6"/>
     <w:p>
       <w:r>
         <w:rPr>
@@ -2234,7 +2182,7 @@
                     <pic:cNvPicPr/>
                   </pic:nvPicPr>
                   <pic:blipFill>
-                    <a:blip r:embed="rId24">
+                    <a:blip r:embed="rId27">
                       <a:extLst>
                         <a:ext uri="{28A0092B-C50C-407E-A947-70E740481C1C}">
                           <a14:useLocalDpi xmlns:a14="http://schemas.microsoft.com/office/drawing/2010/main" val="0"/>
@@ -2267,7 +2215,6 @@
           <w:noProof/>
           <w:lang w:eastAsia="ru-RU"/>
         </w:rPr>
-        <w:lastRenderedPageBreak/>
         <w:drawing>
           <wp:inline distT="0" distB="0" distL="0" distR="0">
             <wp:extent cx="5940425" cy="122555"/>
@@ -2284,7 +2231,7 @@
                     <pic:cNvPicPr/>
                   </pic:nvPicPr>
                   <pic:blipFill>
-                    <a:blip r:embed="rId25">
+                    <a:blip r:embed="rId28">
                       <a:extLst>
                         <a:ext uri="{28A0092B-C50C-407E-A947-70E740481C1C}">
                           <a14:useLocalDpi xmlns:a14="http://schemas.microsoft.com/office/drawing/2010/main" val="0"/>
@@ -2333,7 +2280,7 @@
                     <pic:cNvPicPr/>
                   </pic:nvPicPr>
                   <pic:blipFill>
-                    <a:blip r:embed="rId26">
+                    <a:blip r:embed="rId29">
                       <a:extLst>
                         <a:ext uri="{28A0092B-C50C-407E-A947-70E740481C1C}">
                           <a14:useLocalDpi xmlns:a14="http://schemas.microsoft.com/office/drawing/2010/main" val="0"/>
@@ -2361,7 +2308,6 @@
       </w:r>
     </w:p>
     <w:p>
-      <w:bookmarkStart w:id="6" w:name="_GoBack"/>
       <w:r>
         <w:rPr>
           <w:b/>
@@ -2369,11 +2315,7 @@
         <w:t>Вывод:</w:t>
       </w:r>
       <w:r>
-        <w:t xml:space="preserve"> </w:t>
-      </w:r>
-      <w:bookmarkEnd w:id="6"/>
-      <w:r>
-        <w:t xml:space="preserve">Самый эффективный </w:t>
+        <w:t xml:space="preserve"> Самый эффективный </w:t>
       </w:r>
       <w:r>
         <w:t xml:space="preserve">через </w:t>

</xml_diff>

<commit_message>
U2 Exit task all done
</commit_message>
<xml_diff>
--- a/Modul_2/lab11/lab11.docx
+++ b/Modul_2/lab11/lab11.docx
@@ -855,8 +855,6 @@
           </wp:inline>
         </w:drawing>
       </w:r>
-      <w:bookmarkStart w:id="2" w:name="_GoBack"/>
-      <w:bookmarkEnd w:id="2"/>
     </w:p>
     <w:p>
       <w:r>
@@ -1278,8 +1276,8 @@
           <w:lang w:val="en-US"/>
         </w:rPr>
       </w:pPr>
-      <w:bookmarkStart w:id="3" w:name="_Toc322007591"/>
-      <w:bookmarkStart w:id="4" w:name="_Toc47001805"/>
+      <w:bookmarkStart w:id="2" w:name="_Toc322007591"/>
+      <w:bookmarkStart w:id="3" w:name="_Toc47001805"/>
       <w:r>
         <w:rPr>
           <w:lang w:val="en-US"/>
@@ -1293,8 +1291,8 @@
         </w:rPr>
         <w:t>Task 02: Prepare Report Layout</w:t>
       </w:r>
+      <w:bookmarkEnd w:id="2"/>
       <w:bookmarkEnd w:id="3"/>
-      <w:bookmarkEnd w:id="4"/>
       <w:r>
         <w:rPr>
           <w:lang w:val="en-US"/>
@@ -1694,8 +1692,8 @@
       <w:tblGrid>
         <w:gridCol w:w="466"/>
         <w:gridCol w:w="1296"/>
-        <w:gridCol w:w="7005"/>
-        <w:gridCol w:w="2116"/>
+        <w:gridCol w:w="7545"/>
+        <w:gridCol w:w="1875"/>
       </w:tblGrid>
       <w:tr>
         <w:trPr>
@@ -1709,8 +1707,8 @@
             <w:pPr>
               <w:pStyle w:val="a3"/>
             </w:pPr>
-            <w:bookmarkStart w:id="5" w:name="_Toc322007592"/>
-            <w:bookmarkStart w:id="6" w:name="_Toc47001806"/>
+            <w:bookmarkStart w:id="4" w:name="_Toc322007592"/>
+            <w:bookmarkStart w:id="5" w:name="_Toc47001806"/>
             <w:r>
               <w:t>№</w:t>
             </w:r>
@@ -1851,10 +1849,10 @@
                 <w:lang w:eastAsia="ru-RU"/>
               </w:rPr>
               <w:drawing>
-                <wp:inline distT="0" distB="0" distL="0" distR="0" wp14:anchorId="0CA3B333" wp14:editId="7F1E679E">
-                  <wp:extent cx="4282440" cy="3417712"/>
-                  <wp:effectExtent l="0" t="0" r="3810" b="0"/>
-                  <wp:docPr id="8" name="Рисунок 8"/>
+                <wp:inline distT="0" distB="0" distL="0" distR="0">
+                  <wp:extent cx="4249515" cy="1318260"/>
+                  <wp:effectExtent l="0" t="0" r="0" b="0"/>
+                  <wp:docPr id="2" name="Рисунок 2"/>
                   <wp:cNvGraphicFramePr>
                     <a:graphicFrameLocks xmlns:a="http://schemas.openxmlformats.org/drawingml/2006/main" noChangeAspect="1"/>
                   </wp:cNvGraphicFramePr>
@@ -1862,7 +1860,7 @@
                     <a:graphicData uri="http://schemas.openxmlformats.org/drawingml/2006/picture">
                       <pic:pic xmlns:pic="http://schemas.openxmlformats.org/drawingml/2006/picture">
                         <pic:nvPicPr>
-                          <pic:cNvPr id="8" name="exp_plan2.png"/>
+                          <pic:cNvPr id="2" name="lab2.png"/>
                           <pic:cNvPicPr/>
                         </pic:nvPicPr>
                         <pic:blipFill>
@@ -1880,7 +1878,7 @@
                         <pic:spPr>
                           <a:xfrm>
                             <a:off x="0" y="0"/>
-                            <a:ext cx="4310843" cy="3440380"/>
+                            <a:ext cx="4270926" cy="1324902"/>
                           </a:xfrm>
                           <a:prstGeom prst="rect">
                             <a:avLst/>
@@ -1909,7 +1907,7 @@
               <w:rPr>
                 <w:lang w:val="en-US"/>
               </w:rPr>
-              <w:t>0.042</w:t>
+              <w:t>0.259</w:t>
             </w:r>
           </w:p>
         </w:tc>
@@ -1969,10 +1967,10 @@
                 <w:lang w:eastAsia="ru-RU"/>
               </w:rPr>
               <w:drawing>
-                <wp:inline distT="0" distB="0" distL="0" distR="0" wp14:anchorId="4C7A0C2A" wp14:editId="0131732A">
-                  <wp:extent cx="4311058" cy="2689860"/>
+                <wp:inline distT="0" distB="0" distL="0" distR="0">
+                  <wp:extent cx="4619269" cy="2004060"/>
                   <wp:effectExtent l="0" t="0" r="0" b="0"/>
-                  <wp:docPr id="10" name="Рисунок 10"/>
+                  <wp:docPr id="6" name="Рисунок 6"/>
                   <wp:cNvGraphicFramePr>
                     <a:graphicFrameLocks xmlns:a="http://schemas.openxmlformats.org/drawingml/2006/main" noChangeAspect="1"/>
                   </wp:cNvGraphicFramePr>
@@ -1980,11 +1978,11 @@
                     <a:graphicData uri="http://schemas.openxmlformats.org/drawingml/2006/picture">
                       <pic:pic xmlns:pic="http://schemas.openxmlformats.org/drawingml/2006/picture">
                         <pic:nvPicPr>
-                          <pic:cNvPr id="10" name="exp_plan5.png"/>
+                          <pic:cNvPr id="6" name="lab5.png"/>
                           <pic:cNvPicPr/>
                         </pic:nvPicPr>
                         <pic:blipFill>
-                          <a:blip r:embed="rId25" cstate="print">
+                          <a:blip r:embed="rId25">
                             <a:extLst>
                               <a:ext uri="{28A0092B-C50C-407E-A947-70E740481C1C}">
                                 <a14:useLocalDpi xmlns:a14="http://schemas.microsoft.com/office/drawing/2010/main" val="0"/>
@@ -1998,7 +1996,7 @@
                         <pic:spPr>
                           <a:xfrm>
                             <a:off x="0" y="0"/>
-                            <a:ext cx="4331453" cy="2702585"/>
+                            <a:ext cx="4682947" cy="2031686"/>
                           </a:xfrm>
                           <a:prstGeom prst="rect">
                             <a:avLst/>
@@ -2027,7 +2025,7 @@
               <w:rPr>
                 <w:lang w:val="en-US"/>
               </w:rPr>
-              <w:t>0.022</w:t>
+              <w:t>0.211</w:t>
             </w:r>
           </w:p>
         </w:tc>
@@ -2087,9 +2085,9 @@
               </w:rPr>
               <w:drawing>
                 <wp:inline distT="0" distB="0" distL="0" distR="0">
-                  <wp:extent cx="3760791" cy="2019300"/>
-                  <wp:effectExtent l="0" t="0" r="0" b="0"/>
-                  <wp:docPr id="19" name="Рисунок 19"/>
+                  <wp:extent cx="4653915" cy="2129701"/>
+                  <wp:effectExtent l="0" t="0" r="0" b="4445"/>
+                  <wp:docPr id="7" name="Рисунок 7"/>
                   <wp:cNvGraphicFramePr>
                     <a:graphicFrameLocks xmlns:a="http://schemas.openxmlformats.org/drawingml/2006/main" noChangeAspect="1"/>
                   </wp:cNvGraphicFramePr>
@@ -2097,11 +2095,11 @@
                     <a:graphicData uri="http://schemas.openxmlformats.org/drawingml/2006/picture">
                       <pic:pic xmlns:pic="http://schemas.openxmlformats.org/drawingml/2006/picture">
                         <pic:nvPicPr>
-                          <pic:cNvPr id="19" name="exp_plan11.png"/>
+                          <pic:cNvPr id="7" name="lab11.png"/>
                           <pic:cNvPicPr/>
                         </pic:nvPicPr>
                         <pic:blipFill>
-                          <a:blip r:embed="rId26" cstate="print">
+                          <a:blip r:embed="rId26">
                             <a:extLst>
                               <a:ext uri="{28A0092B-C50C-407E-A947-70E740481C1C}">
                                 <a14:useLocalDpi xmlns:a14="http://schemas.microsoft.com/office/drawing/2010/main" val="0"/>
@@ -2115,7 +2113,7 @@
                         <pic:spPr>
                           <a:xfrm>
                             <a:off x="0" y="0"/>
-                            <a:ext cx="3772939" cy="2025823"/>
+                            <a:ext cx="4716853" cy="2158502"/>
                           </a:xfrm>
                           <a:prstGeom prst="rect">
                             <a:avLst/>
@@ -2158,8 +2156,8 @@
         </w:tc>
       </w:tr>
     </w:tbl>
+    <w:bookmarkEnd w:id="4"/>
     <w:bookmarkEnd w:id="5"/>
-    <w:bookmarkEnd w:id="6"/>
     <w:p>
       <w:r>
         <w:rPr>
@@ -2168,9 +2166,9 @@
         </w:rPr>
         <w:drawing>
           <wp:inline distT="0" distB="0" distL="0" distR="0">
-            <wp:extent cx="5940425" cy="109220"/>
+            <wp:extent cx="5940425" cy="299720"/>
             <wp:effectExtent l="0" t="0" r="3175" b="5080"/>
-            <wp:docPr id="4" name="Рисунок 4"/>
+            <wp:docPr id="20" name="Рисунок 20"/>
             <wp:cNvGraphicFramePr>
               <a:graphicFrameLocks xmlns:a="http://schemas.openxmlformats.org/drawingml/2006/main" noChangeAspect="1"/>
             </wp:cNvGraphicFramePr>
@@ -2178,7 +2176,7 @@
               <a:graphicData uri="http://schemas.openxmlformats.org/drawingml/2006/picture">
                 <pic:pic xmlns:pic="http://schemas.openxmlformats.org/drawingml/2006/picture">
                   <pic:nvPicPr>
-                    <pic:cNvPr id="4" name="lab2.png"/>
+                    <pic:cNvPr id="20" name="time_lab2.png"/>
                     <pic:cNvPicPr/>
                   </pic:nvPicPr>
                   <pic:blipFill>
@@ -2196,7 +2194,7 @@
                   <pic:spPr>
                     <a:xfrm>
                       <a:off x="0" y="0"/>
-                      <a:ext cx="5940425" cy="109220"/>
+                      <a:ext cx="5940425" cy="299720"/>
                     </a:xfrm>
                     <a:prstGeom prst="rect">
                       <a:avLst/>
@@ -2217,9 +2215,9 @@
         </w:rPr>
         <w:drawing>
           <wp:inline distT="0" distB="0" distL="0" distR="0">
-            <wp:extent cx="5940425" cy="122555"/>
-            <wp:effectExtent l="0" t="0" r="3175" b="0"/>
-            <wp:docPr id="9" name="Рисунок 9"/>
+            <wp:extent cx="5940425" cy="283845"/>
+            <wp:effectExtent l="0" t="0" r="3175" b="1905"/>
+            <wp:docPr id="24" name="Рисунок 24"/>
             <wp:cNvGraphicFramePr>
               <a:graphicFrameLocks xmlns:a="http://schemas.openxmlformats.org/drawingml/2006/main" noChangeAspect="1"/>
             </wp:cNvGraphicFramePr>
@@ -2227,7 +2225,7 @@
               <a:graphicData uri="http://schemas.openxmlformats.org/drawingml/2006/picture">
                 <pic:pic xmlns:pic="http://schemas.openxmlformats.org/drawingml/2006/picture">
                   <pic:nvPicPr>
-                    <pic:cNvPr id="9" name="lab5.png"/>
+                    <pic:cNvPr id="24" name="time_lab5.png"/>
                     <pic:cNvPicPr/>
                   </pic:nvPicPr>
                   <pic:blipFill>
@@ -2245,7 +2243,7 @@
                   <pic:spPr>
                     <a:xfrm>
                       <a:off x="0" y="0"/>
-                      <a:ext cx="5940425" cy="122555"/>
+                      <a:ext cx="5940425" cy="283845"/>
                     </a:xfrm>
                     <a:prstGeom prst="rect">
                       <a:avLst/>
@@ -2268,7 +2266,7 @@
           <wp:inline distT="0" distB="0" distL="0" distR="0">
             <wp:extent cx="5940425" cy="311150"/>
             <wp:effectExtent l="0" t="0" r="3175" b="0"/>
-            <wp:docPr id="18" name="Рисунок 18"/>
+            <wp:docPr id="28" name="Рисунок 28"/>
             <wp:cNvGraphicFramePr>
               <a:graphicFrameLocks xmlns:a="http://schemas.openxmlformats.org/drawingml/2006/main" noChangeAspect="1"/>
             </wp:cNvGraphicFramePr>
@@ -2276,7 +2274,7 @@
               <a:graphicData uri="http://schemas.openxmlformats.org/drawingml/2006/picture">
                 <pic:pic xmlns:pic="http://schemas.openxmlformats.org/drawingml/2006/picture">
                   <pic:nvPicPr>
-                    <pic:cNvPr id="18" name="lab11.png"/>
+                    <pic:cNvPr id="28" name="time_lab11.png"/>
                     <pic:cNvPicPr/>
                   </pic:nvPicPr>
                   <pic:blipFill>
@@ -2359,6 +2357,8 @@
       <w:r>
         <w:t>и временных таблиц делают его значительно быстрее.</w:t>
       </w:r>
+      <w:bookmarkStart w:id="6" w:name="_GoBack"/>
+      <w:bookmarkEnd w:id="6"/>
     </w:p>
     <w:sectPr>
       <w:pgSz w:w="11906" w:h="16838"/>

</xml_diff>